<commit_message>
updated docs, renamed variables
</commit_message>
<xml_diff>
--- a/documentation/Read Me.docx
+++ b/documentation/Read Me.docx
@@ -4,20 +4,85 @@
   <w:body>
     <w:p>
       <w:pPr>
-        <w:rPr>
+        <w:jc w:val="center"/>
+        <w:rPr>
+          <w:sz w:val="32"/>
+          <w:szCs w:val="32"/>
           <w:lang w:val="en-GB"/>
         </w:rPr>
       </w:pPr>
       <w:r>
         <w:rPr>
-          <w:lang w:val="en-GB"/>
-        </w:rPr>
+          <w:sz w:val="32"/>
+          <w:szCs w:val="32"/>
+          <w:lang w:val="en-GB"/>
+        </w:rPr>
+        <w:t>Fractal Trees with Springs</w:t>
+      </w:r>
+    </w:p>
+    <w:p>
+      <w:pPr>
+        <w:jc w:val="center"/>
+        <w:rPr>
+          <w:lang w:val="en-GB"/>
+        </w:rPr>
+      </w:pPr>
+    </w:p>
+    <w:p>
+      <w:pPr>
+        <w:jc w:val="center"/>
+        <w:rPr>
+          <w:lang w:val="en-GB"/>
+        </w:rPr>
+      </w:pPr>
+      <w:r>
+        <w:rPr>
+          <w:lang w:val="en-GB"/>
+        </w:rPr>
+        <w:t>Gandhi Games</w:t>
+      </w:r>
+    </w:p>
+    <w:p>
+      <w:pPr>
+        <w:rPr>
+          <w:lang w:val="en-GB"/>
+        </w:rPr>
+      </w:pPr>
+      <w:r>
+        <w:rPr>
+          <w:lang w:val="en-GB"/>
+        </w:rPr>
+        <w:br w:type="page"/>
+      </w:r>
+    </w:p>
+    <w:p>
+      <w:pPr>
+        <w:rPr>
+          <w:u w:val="single"/>
+          <w:lang w:val="en-GB"/>
+        </w:rPr>
+      </w:pPr>
+      <w:r>
+        <w:rPr>
+          <w:u w:val="single"/>
+          <w:lang w:val="en-GB"/>
+        </w:rPr>
+        <w:lastRenderedPageBreak/>
         <w:t>How to setup</w:t>
       </w:r>
     </w:p>
     <w:p>
       <w:pPr>
         <w:rPr>
+          <w:u w:val="single"/>
+          <w:lang w:val="en-GB"/>
+        </w:rPr>
+      </w:pPr>
+    </w:p>
+    <w:p>
+      <w:pPr>
+        <w:rPr>
+          <w:u w:val="single"/>
           <w:lang w:val="en-GB"/>
         </w:rPr>
       </w:pPr>
@@ -25,29 +90,815 @@
         <w:rPr>
           <w:lang w:val="en-GB"/>
         </w:rPr>
-        <w:t>Default Tree</w:t>
+        <w:t>When using space colonization - leaves</w:t>
       </w:r>
-    </w:p>
-    <w:p>
-      <w:pPr>
-        <w:rPr>
-          <w:lang w:val="en-GB"/>
-        </w:rPr>
-      </w:pPr>
       <w:r>
         <w:rPr>
-          <w:lang w:val="en-GB"/>
-        </w:rPr>
-        <w:t>L-System Tree</w:t>
+          <w:u w:val="single"/>
+          <w:lang w:val="en-GB"/>
+        </w:rPr>
+        <w:t xml:space="preserve"> </w:t>
       </w:r>
     </w:p>
     <w:p>
       <w:pPr>
         <w:rPr>
-          <w:lang w:val="en-GB"/>
-        </w:rPr>
-      </w:pPr>
-    </w:p>
+          <w:u w:val="single"/>
+          <w:lang w:val="en-GB"/>
+        </w:rPr>
+      </w:pPr>
+    </w:p>
+    <w:p>
+      <w:pPr>
+        <w:rPr>
+          <w:u w:val="single"/>
+          <w:lang w:val="en-GB"/>
+        </w:rPr>
+      </w:pPr>
+    </w:p>
+    <w:p>
+      <w:pPr>
+        <w:rPr>
+          <w:lang w:val="en-GB"/>
+        </w:rPr>
+      </w:pPr>
+      <w:r>
+        <w:rPr>
+          <w:lang w:val="en-GB"/>
+        </w:rPr>
+        <w:t>Differences Between Stationary and Moving Trees</w:t>
+      </w:r>
+    </w:p>
+    <w:p>
+      <w:pPr>
+        <w:rPr>
+          <w:lang w:val="en-GB"/>
+        </w:rPr>
+      </w:pPr>
+      <w:r>
+        <w:rPr>
+          <w:lang w:val="en-GB"/>
+        </w:rPr>
+        <w:t>Use correct branch prefab based</w:t>
+      </w:r>
+    </w:p>
+    <w:p>
+      <w:pPr>
+        <w:rPr>
+          <w:lang w:val="en-GB"/>
+        </w:rPr>
+      </w:pPr>
+    </w:p>
+    <w:p>
+      <w:pPr>
+        <w:rPr>
+          <w:lang w:val="en-GB"/>
+        </w:rPr>
+      </w:pPr>
+    </w:p>
+    <w:p>
+      <w:pPr>
+        <w:rPr>
+          <w:lang w:val="en-GB"/>
+        </w:rPr>
+      </w:pPr>
+      <w:r>
+        <w:rPr>
+          <w:lang w:val="en-GB"/>
+        </w:rPr>
+        <w:t>How to Apply Forces</w:t>
+      </w:r>
+    </w:p>
+    <w:p>
+      <w:pPr>
+        <w:rPr>
+          <w:lang w:val="en-GB"/>
+        </w:rPr>
+      </w:pPr>
+    </w:p>
+    <w:p>
+      <w:pPr>
+        <w:rPr>
+          <w:lang w:val="en-GB"/>
+        </w:rPr>
+      </w:pPr>
+    </w:p>
+    <w:p>
+      <w:pPr>
+        <w:rPr>
+          <w:u w:val="single"/>
+          <w:lang w:val="en-GB"/>
+        </w:rPr>
+      </w:pPr>
+      <w:r>
+        <w:rPr>
+          <w:u w:val="single"/>
+          <w:lang w:val="en-GB"/>
+        </w:rPr>
+        <w:t>Inspector Variables</w:t>
+      </w:r>
+    </w:p>
+    <w:p>
+      <w:pPr>
+        <w:rPr>
+          <w:u w:val="single"/>
+          <w:lang w:val="en-GB"/>
+        </w:rPr>
+      </w:pPr>
+    </w:p>
+    <w:p>
+      <w:pPr>
+        <w:rPr>
+          <w:lang w:val="en-GB"/>
+        </w:rPr>
+      </w:pPr>
+      <w:r>
+        <w:rPr>
+          <w:lang w:val="en-GB"/>
+        </w:rPr>
+        <w:t>Select tree type in inspector to get tree specific options.</w:t>
+      </w:r>
+    </w:p>
+    <w:p>
+      <w:pPr>
+        <w:rPr>
+          <w:u w:val="single"/>
+          <w:lang w:val="en-GB"/>
+        </w:rPr>
+      </w:pPr>
+    </w:p>
+    <w:p>
+      <w:pPr>
+        <w:rPr>
+          <w:lang w:val="en-GB"/>
+        </w:rPr>
+      </w:pPr>
+      <w:r>
+        <w:rPr>
+          <w:lang w:val="en-GB"/>
+        </w:rPr>
+        <w:t>Branching</w:t>
+      </w:r>
+      <w:r>
+        <w:rPr>
+          <w:lang w:val="en-GB"/>
+        </w:rPr>
+        <w:t xml:space="preserve"> Tree</w:t>
+      </w:r>
+    </w:p>
+    <w:p>
+      <w:pPr>
+        <w:rPr>
+          <w:lang w:val="en-GB"/>
+        </w:rPr>
+      </w:pPr>
+    </w:p>
+    <w:tbl>
+      <w:tblPr>
+        <w:tblStyle w:val="TableGrid"/>
+        <w:tblW w:w="0" w:type="auto"/>
+        <w:tblLook w:val="04A0" w:firstRow="1" w:lastRow="0" w:firstColumn="1" w:lastColumn="0" w:noHBand="0" w:noVBand="1"/>
+      </w:tblPr>
+      <w:tblGrid>
+        <w:gridCol w:w="4505"/>
+        <w:gridCol w:w="4505"/>
+      </w:tblGrid>
+      <w:tr>
+        <w:tc>
+          <w:tcPr>
+            <w:tcW w:w="4505" w:type="dxa"/>
+          </w:tcPr>
+          <w:p>
+            <w:pPr>
+              <w:rPr>
+                <w:lang w:val="en-GB"/>
+              </w:rPr>
+            </w:pPr>
+            <w:r>
+              <w:rPr>
+                <w:lang w:val="en-GB"/>
+              </w:rPr>
+              <w:t>Branch Colour</w:t>
+            </w:r>
+          </w:p>
+        </w:tc>
+        <w:tc>
+          <w:tcPr>
+            <w:tcW w:w="4505" w:type="dxa"/>
+          </w:tcPr>
+          <w:p>
+            <w:pPr>
+              <w:rPr>
+                <w:lang w:val="en-GB"/>
+              </w:rPr>
+            </w:pPr>
+            <w:r>
+              <w:rPr>
+                <w:lang w:val="en-GB"/>
+              </w:rPr>
+              <w:t>The colour of the tree. The branching tree can only be one colour.</w:t>
+            </w:r>
+          </w:p>
+        </w:tc>
+      </w:tr>
+      <w:tr>
+        <w:tc>
+          <w:tcPr>
+            <w:tcW w:w="4505" w:type="dxa"/>
+          </w:tcPr>
+          <w:p>
+            <w:pPr>
+              <w:rPr>
+                <w:lang w:val="en-GB"/>
+              </w:rPr>
+            </w:pPr>
+            <w:r>
+              <w:rPr>
+                <w:lang w:val="en-GB"/>
+              </w:rPr>
+              <w:t>Generations</w:t>
+            </w:r>
+          </w:p>
+        </w:tc>
+        <w:tc>
+          <w:tcPr>
+            <w:tcW w:w="4505" w:type="dxa"/>
+          </w:tcPr>
+          <w:p>
+            <w:pPr>
+              <w:rPr>
+                <w:lang w:val="en-GB"/>
+              </w:rPr>
+            </w:pPr>
+            <w:r>
+              <w:rPr>
+                <w:lang w:val="en-GB"/>
+              </w:rPr>
+              <w:t>The number of</w:t>
+            </w:r>
+            <w:r>
+              <w:rPr>
+                <w:lang w:val="en-GB"/>
+              </w:rPr>
+              <w:t xml:space="preserve"> iterations to process.</w:t>
+            </w:r>
+          </w:p>
+        </w:tc>
+      </w:tr>
+      <w:tr>
+        <w:tc>
+          <w:tcPr>
+            <w:tcW w:w="4505" w:type="dxa"/>
+          </w:tcPr>
+          <w:p>
+            <w:pPr>
+              <w:rPr>
+                <w:lang w:val="en-GB"/>
+              </w:rPr>
+            </w:pPr>
+            <w:r>
+              <w:rPr>
+                <w:lang w:val="en-GB"/>
+              </w:rPr>
+              <w:t>Initial Length</w:t>
+            </w:r>
+          </w:p>
+        </w:tc>
+        <w:tc>
+          <w:tcPr>
+            <w:tcW w:w="4505" w:type="dxa"/>
+          </w:tcPr>
+          <w:p>
+            <w:pPr>
+              <w:rPr>
+                <w:lang w:val="en-GB"/>
+              </w:rPr>
+            </w:pPr>
+            <w:r>
+              <w:rPr>
+                <w:lang w:val="en-GB"/>
+              </w:rPr>
+              <w:t>The length of the initial tree trunk.</w:t>
+            </w:r>
+          </w:p>
+        </w:tc>
+      </w:tr>
+      <w:tr>
+        <w:tc>
+          <w:tcPr>
+            <w:tcW w:w="4505" w:type="dxa"/>
+          </w:tcPr>
+          <w:p>
+            <w:pPr>
+              <w:rPr>
+                <w:lang w:val="en-GB"/>
+              </w:rPr>
+            </w:pPr>
+            <w:r>
+              <w:rPr>
+                <w:lang w:val="en-GB"/>
+              </w:rPr>
+              <w:t xml:space="preserve">Length </w:t>
+            </w:r>
+            <w:r>
+              <w:rPr>
+                <w:lang w:val="en-GB"/>
+              </w:rPr>
+              <w:t xml:space="preserve">Multiplier On New Generation </w:t>
+            </w:r>
+          </w:p>
+        </w:tc>
+        <w:tc>
+          <w:tcPr>
+            <w:tcW w:w="4505" w:type="dxa"/>
+          </w:tcPr>
+          <w:p>
+            <w:pPr>
+              <w:rPr>
+                <w:lang w:val="en-GB"/>
+              </w:rPr>
+            </w:pPr>
+            <w:r>
+              <w:rPr>
+                <w:lang w:val="en-GB"/>
+              </w:rPr>
+              <w:t>The length of the branch is multiplied by the number on each successive generation. Enter a number less than 1 to reduce the size each generation.</w:t>
+            </w:r>
+          </w:p>
+        </w:tc>
+      </w:tr>
+      <w:tr>
+        <w:trPr>
+          <w:trHeight w:val="325"/>
+        </w:trPr>
+        <w:tc>
+          <w:tcPr>
+            <w:tcW w:w="4505" w:type="dxa"/>
+          </w:tcPr>
+          <w:p>
+            <w:pPr>
+              <w:rPr>
+                <w:lang w:val="en-GB"/>
+              </w:rPr>
+            </w:pPr>
+            <w:r>
+              <w:rPr>
+                <w:lang w:val="en-GB"/>
+              </w:rPr>
+              <w:t>Angle</w:t>
+            </w:r>
+          </w:p>
+        </w:tc>
+        <w:tc>
+          <w:tcPr>
+            <w:tcW w:w="4505" w:type="dxa"/>
+          </w:tcPr>
+          <w:p>
+            <w:pPr>
+              <w:rPr>
+                <w:lang w:val="en-GB"/>
+              </w:rPr>
+            </w:pPr>
+            <w:r>
+              <w:rPr>
+                <w:lang w:val="en-GB"/>
+              </w:rPr>
+              <w:t>The angle used  when splitting a branch.</w:t>
+            </w:r>
+          </w:p>
+        </w:tc>
+      </w:tr>
+      <w:tr>
+        <w:tc>
+          <w:tcPr>
+            <w:tcW w:w="4505" w:type="dxa"/>
+          </w:tcPr>
+          <w:p>
+            <w:pPr>
+              <w:rPr>
+                <w:lang w:val="en-GB"/>
+              </w:rPr>
+            </w:pPr>
+            <w:r>
+              <w:rPr>
+                <w:lang w:val="en-GB"/>
+              </w:rPr>
+              <w:t>Branch Width</w:t>
+            </w:r>
+          </w:p>
+        </w:tc>
+        <w:tc>
+          <w:tcPr>
+            <w:tcW w:w="4505" w:type="dxa"/>
+          </w:tcPr>
+          <w:p>
+            <w:pPr>
+              <w:rPr>
+                <w:lang w:val="en-GB"/>
+              </w:rPr>
+            </w:pPr>
+            <w:r>
+              <w:rPr>
+                <w:lang w:val="en-GB"/>
+              </w:rPr>
+              <w:t>The width of all branches on the tree.</w:t>
+            </w:r>
+          </w:p>
+        </w:tc>
+      </w:tr>
+    </w:tbl>
+    <w:p>
+      <w:pPr>
+        <w:rPr>
+          <w:lang w:val="en-GB"/>
+        </w:rPr>
+      </w:pPr>
+    </w:p>
+    <w:p>
+      <w:pPr>
+        <w:rPr>
+          <w:lang w:val="en-GB"/>
+        </w:rPr>
+      </w:pPr>
+      <w:r>
+        <w:rPr>
+          <w:lang w:val="en-GB"/>
+        </w:rPr>
+        <w:t>L-Tree</w:t>
+      </w:r>
+    </w:p>
+    <w:p>
+      <w:pPr>
+        <w:rPr>
+          <w:lang w:val="en-GB"/>
+        </w:rPr>
+      </w:pPr>
+    </w:p>
+    <w:tbl>
+      <w:tblPr>
+        <w:tblStyle w:val="TableGrid"/>
+        <w:tblW w:w="0" w:type="auto"/>
+        <w:tblLook w:val="04A0" w:firstRow="1" w:lastRow="0" w:firstColumn="1" w:lastColumn="0" w:noHBand="0" w:noVBand="1"/>
+      </w:tblPr>
+      <w:tblGrid>
+        <w:gridCol w:w="4505"/>
+        <w:gridCol w:w="4505"/>
+      </w:tblGrid>
+      <w:tr>
+        <w:tc>
+          <w:tcPr>
+            <w:tcW w:w="4505" w:type="dxa"/>
+          </w:tcPr>
+          <w:p>
+            <w:pPr>
+              <w:rPr>
+                <w:lang w:val="en-GB"/>
+              </w:rPr>
+            </w:pPr>
+            <w:r>
+              <w:rPr>
+                <w:lang w:val="en-GB"/>
+              </w:rPr>
+              <w:t>Auto Width</w:t>
+            </w:r>
+          </w:p>
+        </w:tc>
+        <w:tc>
+          <w:tcPr>
+            <w:tcW w:w="4505" w:type="dxa"/>
+          </w:tcPr>
+          <w:p>
+            <w:pPr>
+              <w:rPr>
+                <w:lang w:val="en-GB"/>
+              </w:rPr>
+            </w:pPr>
+            <w:r>
+              <w:rPr>
+                <w:lang w:val="en-GB"/>
+              </w:rPr>
+              <w:t>Adjust the width based on the colour index.</w:t>
+            </w:r>
+          </w:p>
+        </w:tc>
+      </w:tr>
+      <w:tr>
+        <w:tc>
+          <w:tcPr>
+            <w:tcW w:w="4505" w:type="dxa"/>
+          </w:tcPr>
+          <w:p>
+            <w:pPr>
+              <w:rPr>
+                <w:lang w:val="en-GB"/>
+              </w:rPr>
+            </w:pPr>
+            <w:r>
+              <w:rPr>
+                <w:lang w:val="en-GB"/>
+              </w:rPr>
+              <w:t>Mass Based on Width</w:t>
+            </w:r>
+            <w:r>
+              <w:rPr>
+                <w:lang w:val="en-GB"/>
+              </w:rPr>
+              <w:t xml:space="preserve"> (moving trees only)</w:t>
+            </w:r>
+          </w:p>
+        </w:tc>
+        <w:tc>
+          <w:tcPr>
+            <w:tcW w:w="4505" w:type="dxa"/>
+          </w:tcPr>
+          <w:p>
+            <w:pPr>
+              <w:rPr>
+                <w:lang w:val="en-GB"/>
+              </w:rPr>
+            </w:pPr>
+            <w:r>
+              <w:rPr>
+                <w:lang w:val="en-GB"/>
+              </w:rPr>
+              <w:t xml:space="preserve">Adjust the mass based on the width of a branch. </w:t>
+            </w:r>
+          </w:p>
+        </w:tc>
+      </w:tr>
+      <w:tr>
+        <w:tc>
+          <w:tcPr>
+            <w:tcW w:w="4505" w:type="dxa"/>
+          </w:tcPr>
+          <w:p>
+            <w:pPr>
+              <w:rPr>
+                <w:lang w:val="en-GB"/>
+              </w:rPr>
+            </w:pPr>
+            <w:r>
+              <w:rPr>
+                <w:lang w:val="en-GB"/>
+              </w:rPr>
+              <w:t>Branch Initial Width</w:t>
+            </w:r>
+          </w:p>
+        </w:tc>
+        <w:tc>
+          <w:tcPr>
+            <w:tcW w:w="4505" w:type="dxa"/>
+          </w:tcPr>
+          <w:p>
+            <w:pPr>
+              <w:rPr>
+                <w:lang w:val="en-GB"/>
+              </w:rPr>
+            </w:pPr>
+            <w:r>
+              <w:rPr>
+                <w:lang w:val="en-GB"/>
+              </w:rPr>
+              <w:t>The initial width of the tree. This will be the width of all branches if auto width is false.</w:t>
+            </w:r>
+          </w:p>
+        </w:tc>
+      </w:tr>
+      <w:tr>
+        <w:tc>
+          <w:tcPr>
+            <w:tcW w:w="4505" w:type="dxa"/>
+          </w:tcPr>
+          <w:p>
+            <w:pPr>
+              <w:rPr>
+                <w:lang w:val="en-GB"/>
+              </w:rPr>
+            </w:pPr>
+            <w:r>
+              <w:rPr>
+                <w:lang w:val="en-GB"/>
+              </w:rPr>
+              <w:t>Generations</w:t>
+            </w:r>
+          </w:p>
+        </w:tc>
+        <w:tc>
+          <w:tcPr>
+            <w:tcW w:w="4505" w:type="dxa"/>
+          </w:tcPr>
+          <w:p>
+            <w:pPr>
+              <w:rPr>
+                <w:lang w:val="en-GB"/>
+              </w:rPr>
+            </w:pPr>
+            <w:r>
+              <w:rPr>
+                <w:lang w:val="en-GB"/>
+              </w:rPr>
+              <w:t>The number of iterations to process.</w:t>
+            </w:r>
+          </w:p>
+        </w:tc>
+      </w:tr>
+      <w:tr>
+        <w:tc>
+          <w:tcPr>
+            <w:tcW w:w="4505" w:type="dxa"/>
+          </w:tcPr>
+          <w:p>
+            <w:pPr>
+              <w:rPr>
+                <w:lang w:val="en-GB"/>
+              </w:rPr>
+            </w:pPr>
+            <w:r>
+              <w:rPr>
+                <w:lang w:val="en-GB"/>
+              </w:rPr>
+              <w:t>Axiom</w:t>
+            </w:r>
+          </w:p>
+        </w:tc>
+        <w:tc>
+          <w:tcPr>
+            <w:tcW w:w="4505" w:type="dxa"/>
+          </w:tcPr>
+          <w:p>
+            <w:pPr>
+              <w:rPr>
+                <w:lang w:val="en-GB"/>
+              </w:rPr>
+            </w:pPr>
+            <w:r>
+              <w:rPr>
+                <w:lang w:val="en-GB"/>
+              </w:rPr>
+              <w:t>The initial seed.</w:t>
+            </w:r>
+          </w:p>
+        </w:tc>
+      </w:tr>
+      <w:tr>
+        <w:tc>
+          <w:tcPr>
+            <w:tcW w:w="4505" w:type="dxa"/>
+          </w:tcPr>
+          <w:p>
+            <w:pPr>
+              <w:rPr>
+                <w:lang w:val="en-GB"/>
+              </w:rPr>
+            </w:pPr>
+            <w:r>
+              <w:rPr>
+                <w:lang w:val="en-GB"/>
+              </w:rPr>
+              <w:t>L-Tree Rules</w:t>
+            </w:r>
+          </w:p>
+        </w:tc>
+        <w:tc>
+          <w:tcPr>
+            <w:tcW w:w="4505" w:type="dxa"/>
+          </w:tcPr>
+          <w:p>
+            <w:pPr>
+              <w:rPr>
+                <w:lang w:val="en-GB"/>
+              </w:rPr>
+            </w:pPr>
+            <w:r>
+              <w:rPr>
+                <w:lang w:val="en-GB"/>
+              </w:rPr>
+              <w:t>The rules to apply to the axiom and each successive sentence.</w:t>
+            </w:r>
+          </w:p>
+        </w:tc>
+      </w:tr>
+      <w:tr>
+        <w:tc>
+          <w:tcPr>
+            <w:tcW w:w="4505" w:type="dxa"/>
+          </w:tcPr>
+          <w:p>
+            <w:pPr>
+              <w:rPr>
+                <w:lang w:val="en-GB"/>
+              </w:rPr>
+            </w:pPr>
+            <w:r>
+              <w:rPr>
+                <w:lang w:val="en-GB"/>
+              </w:rPr>
+              <w:t>Branch Length</w:t>
+            </w:r>
+          </w:p>
+        </w:tc>
+        <w:tc>
+          <w:tcPr>
+            <w:tcW w:w="4505" w:type="dxa"/>
+          </w:tcPr>
+          <w:p>
+            <w:pPr>
+              <w:rPr>
+                <w:lang w:val="en-GB"/>
+              </w:rPr>
+            </w:pPr>
+            <w:r>
+              <w:rPr>
+                <w:lang w:val="en-GB"/>
+              </w:rPr>
+              <w:t xml:space="preserve">The length </w:t>
+            </w:r>
+            <w:r>
+              <w:rPr>
+                <w:lang w:val="en-GB"/>
+              </w:rPr>
+              <w:t>of the branches.</w:t>
+            </w:r>
+          </w:p>
+        </w:tc>
+      </w:tr>
+      <w:tr>
+        <w:tc>
+          <w:tcPr>
+            <w:tcW w:w="4505" w:type="dxa"/>
+          </w:tcPr>
+          <w:p>
+            <w:pPr>
+              <w:rPr>
+                <w:lang w:val="en-GB"/>
+              </w:rPr>
+            </w:pPr>
+            <w:r>
+              <w:rPr>
+                <w:lang w:val="en-GB"/>
+              </w:rPr>
+              <w:t>Angle</w:t>
+            </w:r>
+          </w:p>
+        </w:tc>
+        <w:tc>
+          <w:tcPr>
+            <w:tcW w:w="4505" w:type="dxa"/>
+          </w:tcPr>
+          <w:p>
+            <w:pPr>
+              <w:rPr>
+                <w:lang w:val="en-GB"/>
+              </w:rPr>
+            </w:pPr>
+            <w:r>
+              <w:rPr>
+                <w:lang w:val="en-GB"/>
+              </w:rPr>
+              <w:t>The angle applied on branching.</w:t>
+            </w:r>
+          </w:p>
+        </w:tc>
+      </w:tr>
+      <w:tr>
+        <w:tc>
+          <w:tcPr>
+            <w:tcW w:w="4505" w:type="dxa"/>
+          </w:tcPr>
+          <w:p>
+            <w:pPr>
+              <w:rPr>
+                <w:lang w:val="en-GB"/>
+              </w:rPr>
+            </w:pPr>
+            <w:r>
+              <w:rPr>
+                <w:lang w:val="en-GB"/>
+              </w:rPr>
+              <w:t>L-Tree Colour</w:t>
+            </w:r>
+          </w:p>
+        </w:tc>
+        <w:tc>
+          <w:tcPr>
+            <w:tcW w:w="4505" w:type="dxa"/>
+          </w:tcPr>
+          <w:p>
+            <w:pPr>
+              <w:rPr>
+                <w:lang w:val="en-GB"/>
+              </w:rPr>
+            </w:pPr>
+            <w:r>
+              <w:rPr>
+                <w:lang w:val="en-GB"/>
+              </w:rPr>
+              <w:t xml:space="preserve">The colours. Only the first colour will be used if the rule set does not include colour indices. </w:t>
+            </w:r>
+          </w:p>
+        </w:tc>
+      </w:tr>
+    </w:tbl>
     <w:p>
       <w:pPr>
         <w:rPr>
@@ -67,7 +918,7 @@
         <w:rPr>
           <w:lang w:val="en-GB"/>
         </w:rPr>
-        <w:t>Space Colonization Tree</w:t>
+        <w:t>Space Colonization</w:t>
       </w:r>
     </w:p>
     <w:p>
@@ -77,6 +928,253 @@
         </w:rPr>
       </w:pPr>
     </w:p>
+    <w:tbl>
+      <w:tblPr>
+        <w:tblStyle w:val="TableGrid"/>
+        <w:tblW w:w="0" w:type="auto"/>
+        <w:tblLook w:val="04A0" w:firstRow="1" w:lastRow="0" w:firstColumn="1" w:lastColumn="0" w:noHBand="0" w:noVBand="1"/>
+      </w:tblPr>
+      <w:tblGrid>
+        <w:gridCol w:w="4505"/>
+        <w:gridCol w:w="4505"/>
+      </w:tblGrid>
+      <w:tr>
+        <w:tc>
+          <w:tcPr>
+            <w:tcW w:w="4505" w:type="dxa"/>
+          </w:tcPr>
+          <w:p>
+            <w:pPr>
+              <w:rPr>
+                <w:lang w:val="en-GB"/>
+              </w:rPr>
+            </w:pPr>
+            <w:r>
+              <w:rPr>
+                <w:lang w:val="en-GB"/>
+              </w:rPr>
+              <w:t>Leaf Parent</w:t>
+            </w:r>
+          </w:p>
+        </w:tc>
+        <w:tc>
+          <w:tcPr>
+            <w:tcW w:w="4505" w:type="dxa"/>
+          </w:tcPr>
+          <w:p>
+            <w:pPr>
+              <w:rPr>
+                <w:lang w:val="en-GB"/>
+              </w:rPr>
+            </w:pPr>
+          </w:p>
+        </w:tc>
+      </w:tr>
+      <w:tr>
+        <w:tc>
+          <w:tcPr>
+            <w:tcW w:w="4505" w:type="dxa"/>
+          </w:tcPr>
+          <w:p>
+            <w:pPr>
+              <w:rPr>
+                <w:lang w:val="en-GB"/>
+              </w:rPr>
+            </w:pPr>
+            <w:r>
+              <w:rPr>
+                <w:lang w:val="en-GB"/>
+              </w:rPr>
+              <w:t>Branch Colour</w:t>
+            </w:r>
+          </w:p>
+        </w:tc>
+        <w:tc>
+          <w:tcPr>
+            <w:tcW w:w="4505" w:type="dxa"/>
+          </w:tcPr>
+          <w:p>
+            <w:pPr>
+              <w:rPr>
+                <w:lang w:val="en-GB"/>
+              </w:rPr>
+            </w:pPr>
+            <w:r>
+              <w:rPr>
+                <w:lang w:val="en-GB"/>
+              </w:rPr>
+              <w:t>The colour of the branches.</w:t>
+            </w:r>
+          </w:p>
+        </w:tc>
+      </w:tr>
+      <w:tr>
+        <w:tc>
+          <w:tcPr>
+            <w:tcW w:w="4505" w:type="dxa"/>
+          </w:tcPr>
+          <w:p>
+            <w:pPr>
+              <w:rPr>
+                <w:lang w:val="en-GB"/>
+              </w:rPr>
+            </w:pPr>
+            <w:r>
+              <w:rPr>
+                <w:lang w:val="en-GB"/>
+              </w:rPr>
+              <w:t>Branch Initial Length</w:t>
+            </w:r>
+          </w:p>
+        </w:tc>
+        <w:tc>
+          <w:tcPr>
+            <w:tcW w:w="4505" w:type="dxa"/>
+          </w:tcPr>
+          <w:p>
+            <w:pPr>
+              <w:rPr>
+                <w:lang w:val="en-GB"/>
+              </w:rPr>
+            </w:pPr>
+            <w:r>
+              <w:rPr>
+                <w:lang w:val="en-GB"/>
+              </w:rPr>
+              <w:t>The length of the branches until  a leaf is found.</w:t>
+            </w:r>
+          </w:p>
+        </w:tc>
+      </w:tr>
+      <w:tr>
+        <w:tc>
+          <w:tcPr>
+            <w:tcW w:w="4505" w:type="dxa"/>
+          </w:tcPr>
+          <w:p>
+            <w:pPr>
+              <w:rPr>
+                <w:lang w:val="en-GB"/>
+              </w:rPr>
+            </w:pPr>
+            <w:r>
+              <w:rPr>
+                <w:lang w:val="en-GB"/>
+              </w:rPr>
+              <w:t>Branch Width</w:t>
+            </w:r>
+          </w:p>
+        </w:tc>
+        <w:tc>
+          <w:tcPr>
+            <w:tcW w:w="4505" w:type="dxa"/>
+          </w:tcPr>
+          <w:p>
+            <w:pPr>
+              <w:rPr>
+                <w:lang w:val="en-GB"/>
+              </w:rPr>
+            </w:pPr>
+            <w:r>
+              <w:rPr>
+                <w:lang w:val="en-GB"/>
+              </w:rPr>
+              <w:t>The width of the branches.</w:t>
+            </w:r>
+          </w:p>
+        </w:tc>
+      </w:tr>
+      <w:tr>
+        <w:tc>
+          <w:tcPr>
+            <w:tcW w:w="4505" w:type="dxa"/>
+          </w:tcPr>
+          <w:p>
+            <w:pPr>
+              <w:rPr>
+                <w:lang w:val="en-GB"/>
+              </w:rPr>
+            </w:pPr>
+            <w:r>
+              <w:rPr>
+                <w:lang w:val="en-GB"/>
+              </w:rPr>
+              <w:t>Min Distance to Leaf</w:t>
+            </w:r>
+          </w:p>
+        </w:tc>
+        <w:tc>
+          <w:tcPr>
+            <w:tcW w:w="4505" w:type="dxa"/>
+          </w:tcPr>
+          <w:p>
+            <w:pPr>
+              <w:rPr>
+                <w:lang w:val="en-GB"/>
+              </w:rPr>
+            </w:pPr>
+            <w:r>
+              <w:rPr>
+                <w:lang w:val="en-GB"/>
+              </w:rPr>
+              <w:t>The minimum distance to nearby leaves. When a branch gets within this distance to a branch it is removed.</w:t>
+            </w:r>
+          </w:p>
+        </w:tc>
+      </w:tr>
+      <w:tr>
+        <w:tc>
+          <w:tcPr>
+            <w:tcW w:w="4505" w:type="dxa"/>
+          </w:tcPr>
+          <w:p>
+            <w:pPr>
+              <w:rPr>
+                <w:lang w:val="en-GB"/>
+              </w:rPr>
+            </w:pPr>
+            <w:r>
+              <w:rPr>
+                <w:lang w:val="en-GB"/>
+              </w:rPr>
+              <w:t>Max Distance to Leaf</w:t>
+            </w:r>
+          </w:p>
+        </w:tc>
+        <w:tc>
+          <w:tcPr>
+            <w:tcW w:w="4505" w:type="dxa"/>
+          </w:tcPr>
+          <w:p>
+            <w:pPr>
+              <w:rPr>
+                <w:lang w:val="en-GB"/>
+              </w:rPr>
+            </w:pPr>
+            <w:r>
+              <w:rPr>
+                <w:lang w:val="en-GB"/>
+              </w:rPr>
+              <w:t>Leaves further than this distance are ignored by the tree,</w:t>
+            </w:r>
+          </w:p>
+        </w:tc>
+      </w:tr>
+    </w:tbl>
+    <w:p>
+      <w:pPr>
+        <w:rPr>
+          <w:lang w:val="en-GB"/>
+        </w:rPr>
+      </w:pPr>
+    </w:p>
+    <w:p>
+      <w:pPr>
+        <w:rPr>
+          <w:lang w:val="en-GB"/>
+        </w:rPr>
+      </w:pPr>
+    </w:p>
     <w:p>
       <w:pPr>
         <w:rPr>
@@ -87,7 +1185,7 @@
         <w:rPr>
           <w:lang w:val="en-GB"/>
         </w:rPr>
-        <w:t>Differences Between Stationary and Moving Trees</w:t>
+        <w:t>Generating shapes</w:t>
       </w:r>
     </w:p>
     <w:p>
@@ -97,47 +1195,8 @@
         </w:rPr>
       </w:pPr>
     </w:p>
-    <w:p>
-      <w:pPr>
-        <w:rPr>
-          <w:lang w:val="en-GB"/>
-        </w:rPr>
-      </w:pPr>
-      <w:r>
-        <w:rPr>
-          <w:lang w:val="en-GB"/>
-        </w:rPr>
-        <w:t>How to Apply Forces</w:t>
-      </w:r>
-    </w:p>
-    <w:p>
-      <w:pPr>
-        <w:rPr>
-          <w:lang w:val="en-GB"/>
-        </w:rPr>
-      </w:pPr>
-    </w:p>
-    <w:p>
-      <w:pPr>
-        <w:rPr>
-          <w:lang w:val="en-GB"/>
-        </w:rPr>
-      </w:pPr>
-      <w:r>
-        <w:rPr>
-          <w:lang w:val="en-GB"/>
-        </w:rPr>
-        <w:t>Generating other Shapes</w:t>
-      </w:r>
-    </w:p>
-    <w:p>
-      <w:pPr>
-        <w:rPr>
-          <w:lang w:val="en-GB"/>
-        </w:rPr>
-      </w:pPr>
-    </w:p>
     <w:sectPr>
+      <w:footerReference w:type="default" r:id="rId6"/>
       <w:pgSz w:w="11900" w:h="16840"/>
       <w:pgMar w:top="1440" w:right="1440" w:bottom="1440" w:left="1440" w:header="708" w:footer="708" w:gutter="0"/>
       <w:cols w:space="708"/>
@@ -145,6 +1204,76 @@
     </w:sectPr>
   </w:body>
 </w:document>
+</file>
+
+<file path=word/endnotes.xml><?xml version="1.0" encoding="utf-8"?>
+<w:endnotes xmlns:wpc="http://schemas.microsoft.com/office/word/2010/wordprocessingCanvas" xmlns:mo="http://schemas.microsoft.com/office/mac/office/2008/main" xmlns:mc="http://schemas.openxmlformats.org/markup-compatibility/2006" xmlns:mv="urn:schemas-microsoft-com:mac:vml" xmlns:o="urn:schemas-microsoft-com:office:office" xmlns:r="http://schemas.openxmlformats.org/officeDocument/2006/relationships" xmlns:m="http://schemas.openxmlformats.org/officeDocument/2006/math" xmlns:v="urn:schemas-microsoft-com:vml" xmlns:wp14="http://schemas.microsoft.com/office/word/2010/wordprocessingDrawing" xmlns:wp="http://schemas.openxmlformats.org/drawingml/2006/wordprocessingDrawing" xmlns:w10="urn:schemas-microsoft-com:office:word" xmlns:w="http://schemas.openxmlformats.org/wordprocessingml/2006/main" xmlns:w14="http://schemas.microsoft.com/office/word/2010/wordml" xmlns:w15="http://schemas.microsoft.com/office/word/2012/wordml" xmlns:wpg="http://schemas.microsoft.com/office/word/2010/wordprocessingGroup" xmlns:wpi="http://schemas.microsoft.com/office/word/2010/wordprocessingInk" xmlns:wne="http://schemas.microsoft.com/office/word/2006/wordml" xmlns:wps="http://schemas.microsoft.com/office/word/2010/wordprocessingShape" mc:Ignorable="w14 w15 wp14">
+  <w:endnote w:type="separator" w:id="-1">
+    <w:p>
+      <w:r>
+        <w:separator/>
+      </w:r>
+    </w:p>
+  </w:endnote>
+  <w:endnote w:type="continuationSeparator" w:id="0">
+    <w:p>
+      <w:r>
+        <w:continuationSeparator/>
+      </w:r>
+    </w:p>
+  </w:endnote>
+</w:endnotes>
+</file>
+
+<file path=word/footer1.xml><?xml version="1.0" encoding="utf-8"?>
+<w:ftr xmlns:wpc="http://schemas.microsoft.com/office/word/2010/wordprocessingCanvas" xmlns:mo="http://schemas.microsoft.com/office/mac/office/2008/main" xmlns:mc="http://schemas.openxmlformats.org/markup-compatibility/2006" xmlns:mv="urn:schemas-microsoft-com:mac:vml" xmlns:o="urn:schemas-microsoft-com:office:office" xmlns:r="http://schemas.openxmlformats.org/officeDocument/2006/relationships" xmlns:m="http://schemas.openxmlformats.org/officeDocument/2006/math" xmlns:v="urn:schemas-microsoft-com:vml" xmlns:wp14="http://schemas.microsoft.com/office/word/2010/wordprocessingDrawing" xmlns:wp="http://schemas.openxmlformats.org/drawingml/2006/wordprocessingDrawing" xmlns:w10="urn:schemas-microsoft-com:office:word" xmlns:w="http://schemas.openxmlformats.org/wordprocessingml/2006/main" xmlns:w14="http://schemas.microsoft.com/office/word/2010/wordml" xmlns:w15="http://schemas.microsoft.com/office/word/2012/wordml" xmlns:wpg="http://schemas.microsoft.com/office/word/2010/wordprocessingGroup" xmlns:wpi="http://schemas.microsoft.com/office/word/2010/wordprocessingInk" xmlns:wne="http://schemas.microsoft.com/office/word/2006/wordml" xmlns:wps="http://schemas.microsoft.com/office/word/2010/wordprocessingShape" mc:Ignorable="w14 w15 wp14">
+  <w:p>
+    <w:pPr>
+      <w:pStyle w:val="Footer"/>
+      <w:rPr>
+        <w:lang w:val="en-GB"/>
+      </w:rPr>
+    </w:pPr>
+    <w:r>
+      <w:rPr>
+        <w:lang w:val="en-GB"/>
+      </w:rPr>
+      <w:t>Gandhi Games</w:t>
+    </w:r>
+    <w:r>
+      <w:rPr>
+        <w:lang w:val="en-GB"/>
+      </w:rPr>
+      <w:tab/>
+    </w:r>
+    <w:r>
+      <w:rPr>
+        <w:lang w:val="en-GB"/>
+      </w:rPr>
+      <w:tab/>
+      <w:t>Fractal Trees</w:t>
+    </w:r>
+  </w:p>
+</w:ftr>
+</file>
+
+<file path=word/footnotes.xml><?xml version="1.0" encoding="utf-8"?>
+<w:footnotes xmlns:wpc="http://schemas.microsoft.com/office/word/2010/wordprocessingCanvas" xmlns:mo="http://schemas.microsoft.com/office/mac/office/2008/main" xmlns:mc="http://schemas.openxmlformats.org/markup-compatibility/2006" xmlns:mv="urn:schemas-microsoft-com:mac:vml" xmlns:o="urn:schemas-microsoft-com:office:office" xmlns:r="http://schemas.openxmlformats.org/officeDocument/2006/relationships" xmlns:m="http://schemas.openxmlformats.org/officeDocument/2006/math" xmlns:v="urn:schemas-microsoft-com:vml" xmlns:wp14="http://schemas.microsoft.com/office/word/2010/wordprocessingDrawing" xmlns:wp="http://schemas.openxmlformats.org/drawingml/2006/wordprocessingDrawing" xmlns:w10="urn:schemas-microsoft-com:office:word" xmlns:w="http://schemas.openxmlformats.org/wordprocessingml/2006/main" xmlns:w14="http://schemas.microsoft.com/office/word/2010/wordml" xmlns:w15="http://schemas.microsoft.com/office/word/2012/wordml" xmlns:wpg="http://schemas.microsoft.com/office/word/2010/wordprocessingGroup" xmlns:wpi="http://schemas.microsoft.com/office/word/2010/wordprocessingInk" xmlns:wne="http://schemas.microsoft.com/office/word/2006/wordml" xmlns:wps="http://schemas.microsoft.com/office/word/2010/wordprocessingShape" mc:Ignorable="w14 w15 wp14">
+  <w:footnote w:type="separator" w:id="-1">
+    <w:p>
+      <w:r>
+        <w:separator/>
+      </w:r>
+    </w:p>
+  </w:footnote>
+  <w:footnote w:type="continuationSeparator" w:id="0">
+    <w:p>
+      <w:r>
+        <w:continuationSeparator/>
+      </w:r>
+    </w:p>
+  </w:footnote>
+</w:footnotes>
 </file>
 
 <file path=word/styles.xml><?xml version="1.0" encoding="utf-8"?>
@@ -584,6 +1713,71 @@
       <w:u w:val="single"/>
     </w:rPr>
   </w:style>
+  <w:style w:type="table" w:styleId="TableGrid">
+    <w:name w:val="Table Grid"/>
+    <w:basedOn w:val="TableNormal"/>
+    <w:uiPriority w:val="39"/>
+    <w:rsid w:val="00B24E28"/>
+    <w:tblPr>
+      <w:tblInd w:w="0" w:type="dxa"/>
+      <w:tblBorders>
+        <w:top w:val="single" w:sz="4" w:space="0" w:color="auto"/>
+        <w:left w:val="single" w:sz="4" w:space="0" w:color="auto"/>
+        <w:bottom w:val="single" w:sz="4" w:space="0" w:color="auto"/>
+        <w:right w:val="single" w:sz="4" w:space="0" w:color="auto"/>
+        <w:insideH w:val="single" w:sz="4" w:space="0" w:color="auto"/>
+        <w:insideV w:val="single" w:sz="4" w:space="0" w:color="auto"/>
+      </w:tblBorders>
+      <w:tblCellMar>
+        <w:top w:w="0" w:type="dxa"/>
+        <w:left w:w="108" w:type="dxa"/>
+        <w:bottom w:w="0" w:type="dxa"/>
+        <w:right w:w="108" w:type="dxa"/>
+      </w:tblCellMar>
+    </w:tblPr>
+  </w:style>
+  <w:style w:type="paragraph" w:styleId="Header">
+    <w:name w:val="header"/>
+    <w:basedOn w:val="Normal"/>
+    <w:link w:val="HeaderChar"/>
+    <w:uiPriority w:val="99"/>
+    <w:unhideWhenUsed/>
+    <w:rsid w:val="000D7259"/>
+    <w:pPr>
+      <w:tabs>
+        <w:tab w:val="center" w:pos="4513"/>
+        <w:tab w:val="right" w:pos="9026"/>
+      </w:tabs>
+    </w:pPr>
+  </w:style>
+  <w:style w:type="character" w:customStyle="1" w:styleId="HeaderChar">
+    <w:name w:val="Header Char"/>
+    <w:basedOn w:val="DefaultParagraphFont"/>
+    <w:link w:val="Header"/>
+    <w:uiPriority w:val="99"/>
+    <w:rsid w:val="000D7259"/>
+  </w:style>
+  <w:style w:type="paragraph" w:styleId="Footer">
+    <w:name w:val="footer"/>
+    <w:basedOn w:val="Normal"/>
+    <w:link w:val="FooterChar"/>
+    <w:uiPriority w:val="99"/>
+    <w:unhideWhenUsed/>
+    <w:rsid w:val="000D7259"/>
+    <w:pPr>
+      <w:tabs>
+        <w:tab w:val="center" w:pos="4513"/>
+        <w:tab w:val="right" w:pos="9026"/>
+      </w:tabs>
+    </w:pPr>
+  </w:style>
+  <w:style w:type="character" w:customStyle="1" w:styleId="FooterChar">
+    <w:name w:val="Footer Char"/>
+    <w:basedOn w:val="DefaultParagraphFont"/>
+    <w:link w:val="Footer"/>
+    <w:uiPriority w:val="99"/>
+    <w:rsid w:val="000D7259"/>
+  </w:style>
 </w:styles>
 </file>
 

</xml_diff>